<commit_message>
updated installation material after adding new service
git-tfs-id: [http://developmentvlan:8585/tfs/vanrise.collection]$/;C31187
</commit_message>
<xml_diff>
--- a/FZero/Vanrise.CommonLibrary/Documents/Application Workflow and Services.docx
+++ b/FZero/Vanrise.CommonLibrary/Documents/Application Workflow and Services.docx
@@ -13,89 +13,92 @@
       <w:r>
         <w:t>Services</w:t>
       </w:r>
+    </w:p>
+    <w:p>
+      <w:pPr>
+        <w:pStyle w:val="Heading1"/>
+      </w:pPr>
+      <w:r>
+        <w:t>Workflow:</w:t>
+      </w:r>
+    </w:p>
+    <w:p>
+      <w:r>
+        <w:t>Is list of steps done either automatically or triggered by systems users, and are mentioned below:</w:t>
+      </w:r>
+    </w:p>
+    <w:p>
+      <w:pPr>
+        <w:pStyle w:val="ListParagraph"/>
+        <w:numPr>
+          <w:ilvl w:val="0"/>
+          <w:numId w:val="1"/>
+        </w:numPr>
+      </w:pPr>
+      <w:r>
+        <w:t>Collecting generated</w:t>
+      </w:r>
+      <w:r>
+        <w:t xml:space="preserve"> and received</w:t>
+      </w:r>
+      <w:r>
+        <w:t xml:space="preserve"> calls from predefined sources</w:t>
+      </w:r>
+    </w:p>
+    <w:p>
+      <w:pPr>
+        <w:pStyle w:val="ListParagraph"/>
+        <w:numPr>
+          <w:ilvl w:val="0"/>
+          <w:numId w:val="2"/>
+        </w:numPr>
+      </w:pPr>
+      <w:r>
+        <w:t>Defining sources</w:t>
+      </w:r>
+    </w:p>
+    <w:p>
+      <w:pPr>
+        <w:pStyle w:val="ListParagraph"/>
+        <w:numPr>
+          <w:ilvl w:val="0"/>
+          <w:numId w:val="4"/>
+        </w:numPr>
+      </w:pPr>
+      <w:r>
+        <w:t xml:space="preserve">Sources: </w:t>
+      </w:r>
+    </w:p>
+    <w:p>
+      <w:pPr>
+        <w:pStyle w:val="ListParagraph"/>
+        <w:numPr>
+          <w:ilvl w:val="0"/>
+          <w:numId w:val="5"/>
+        </w:numPr>
+      </w:pPr>
+      <w:r>
+        <w:t>Android</w:t>
+      </w:r>
+      <w:r>
+        <w:t xml:space="preserve">: </w:t>
+      </w:r>
+    </w:p>
+    <w:p>
+      <w:pPr>
+        <w:pStyle w:val="ListParagraph"/>
+        <w:numPr>
+          <w:ilvl w:val="0"/>
+          <w:numId w:val="6"/>
+        </w:numPr>
+      </w:pPr>
       <w:bookmarkStart w:id="0" w:name="_GoBack"/>
+      <w:r>
+        <w:t>Email</w:t>
+      </w:r>
       <w:bookmarkEnd w:id="0"/>
-    </w:p>
-    <w:p>
-      <w:pPr>
-        <w:pStyle w:val="Heading1"/>
-      </w:pPr>
-      <w:r>
-        <w:t>Workflow:</w:t>
-      </w:r>
-    </w:p>
-    <w:p>
-      <w:r>
-        <w:t>Is list of steps done either automatically or triggered by systems users, and are mentioned below:</w:t>
-      </w:r>
-    </w:p>
-    <w:p>
-      <w:pPr>
-        <w:pStyle w:val="ListParagraph"/>
-        <w:numPr>
-          <w:ilvl w:val="0"/>
-          <w:numId w:val="1"/>
-        </w:numPr>
-      </w:pPr>
-      <w:r>
-        <w:t>Collecting generated</w:t>
-      </w:r>
-      <w:r>
-        <w:t xml:space="preserve"> and received</w:t>
-      </w:r>
-      <w:r>
-        <w:t xml:space="preserve"> calls from predefined sources</w:t>
-      </w:r>
-    </w:p>
-    <w:p>
-      <w:pPr>
-        <w:pStyle w:val="ListParagraph"/>
-        <w:numPr>
-          <w:ilvl w:val="0"/>
-          <w:numId w:val="2"/>
-        </w:numPr>
-      </w:pPr>
-      <w:r>
-        <w:t>Defining sources</w:t>
-      </w:r>
-    </w:p>
-    <w:p>
-      <w:pPr>
-        <w:pStyle w:val="ListParagraph"/>
-        <w:numPr>
-          <w:ilvl w:val="0"/>
-          <w:numId w:val="4"/>
-        </w:numPr>
-      </w:pPr>
-      <w:r>
-        <w:t xml:space="preserve">Sources: </w:t>
-      </w:r>
-    </w:p>
-    <w:p>
-      <w:pPr>
-        <w:pStyle w:val="ListParagraph"/>
-        <w:numPr>
-          <w:ilvl w:val="0"/>
-          <w:numId w:val="5"/>
-        </w:numPr>
-      </w:pPr>
-      <w:r>
-        <w:t>Android</w:t>
-      </w:r>
-      <w:r>
-        <w:t xml:space="preserve">: </w:t>
-      </w:r>
-    </w:p>
-    <w:p>
-      <w:pPr>
-        <w:pStyle w:val="ListParagraph"/>
-        <w:numPr>
-          <w:ilvl w:val="0"/>
-          <w:numId w:val="6"/>
-        </w:numPr>
-      </w:pPr>
-      <w:r>
-        <w:t>Email:</w:t>
+      <w:r>
+        <w:t>:</w:t>
       </w:r>
       <w:r>
         <w:t xml:space="preserve"> </w:t>
@@ -1175,7 +1178,15 @@
         <w:t>and 964</w:t>
       </w:r>
       <w:r>
-        <w:t xml:space="preserve"> etc…</w:t>
+        <w:t xml:space="preserve"> </w:t>
+      </w:r>
+      <w:proofErr w:type="spellStart"/>
+      <w:r>
+        <w:t>etc</w:t>
+      </w:r>
+      <w:proofErr w:type="spellEnd"/>
+      <w:r>
+        <w:t>…</w:t>
       </w:r>
     </w:p>
     <w:p>
@@ -1265,7 +1276,15 @@
         </w:numPr>
       </w:pPr>
       <w:r>
-        <w:t>Normal: sent every 2 hours for related operators.. note that type can be specified as pdf or excel, and can be sent either manually or automatically through the service</w:t>
+        <w:t>Normal: sent every 2 hours for related operators</w:t>
+      </w:r>
+      <w:proofErr w:type="gramStart"/>
+      <w:r>
+        <w:t>..</w:t>
+      </w:r>
+      <w:proofErr w:type="gramEnd"/>
+      <w:r>
+        <w:t xml:space="preserve"> note that type can be specified as pdf or excel, and can be sent either manually or automatically through the service</w:t>
       </w:r>
     </w:p>
     <w:p>
@@ -1595,13 +1614,7 @@
         </w:numPr>
       </w:pPr>
       <w:r>
-        <w:t>Functionality: send a daily report to clients (ST, ITPC, Zain) every 2</w:t>
-      </w:r>
-      <w:r>
-        <w:t>4</w:t>
-      </w:r>
-      <w:r>
-        <w:t xml:space="preserve"> hours showing summary of daily cases </w:t>
+        <w:t xml:space="preserve">Functionality: send a daily report to clients (ST, ITPC, Zain) every 24 hours showing summary of daily cases </w:t>
       </w:r>
     </w:p>
     <w:p>
@@ -1643,10 +1656,7 @@
         </w:numPr>
       </w:pPr>
       <w:r>
-        <w:t>Weekl</w:t>
-      </w:r>
-      <w:r>
-        <w:t>yReportService:</w:t>
+        <w:t>WeeklyReportService:</w:t>
       </w:r>
     </w:p>
     <w:p>
@@ -1670,31 +1680,7 @@
         </w:numPr>
       </w:pPr>
       <w:r>
-        <w:t xml:space="preserve">Functionality: send a </w:t>
-      </w:r>
-      <w:r>
-        <w:t>weekly</w:t>
-      </w:r>
-      <w:r>
-        <w:t xml:space="preserve"> report to clients (ST, ITPC, Zain) every </w:t>
-      </w:r>
-      <w:r>
-        <w:t>1</w:t>
-      </w:r>
-      <w:r>
-        <w:t xml:space="preserve"> </w:t>
-      </w:r>
-      <w:r>
-        <w:t>week</w:t>
-      </w:r>
-      <w:r>
-        <w:t xml:space="preserve"> showing summary of </w:t>
-      </w:r>
-      <w:r>
-        <w:t>weekly</w:t>
-      </w:r>
-      <w:r>
-        <w:t xml:space="preserve"> cases </w:t>
+        <w:t xml:space="preserve">Functionality: send a weekly report to clients (ST, ITPC, Zain) every 1 week showing summary of weekly cases </w:t>
       </w:r>
     </w:p>
     <w:p>
@@ -1718,10 +1704,157 @@
         </w:numPr>
       </w:pPr>
       <w:r>
+        <w:t>Frequency executed: Weekly</w:t>
+      </w:r>
+    </w:p>
+    <w:p>
+      <w:pPr>
+        <w:pStyle w:val="ListParagraph"/>
+        <w:ind w:left="1080"/>
+      </w:pPr>
+    </w:p>
+    <w:p>
+      <w:pPr>
+        <w:pStyle w:val="ListParagraph"/>
+        <w:numPr>
+          <w:ilvl w:val="0"/>
+          <w:numId w:val="21"/>
+        </w:numPr>
+      </w:pPr>
+      <w:r>
+        <w:t>RepeatedReportService:</w:t>
+      </w:r>
+    </w:p>
+    <w:p>
+      <w:pPr>
+        <w:pStyle w:val="ListParagraph"/>
+        <w:numPr>
+          <w:ilvl w:val="0"/>
+          <w:numId w:val="22"/>
+        </w:numPr>
+      </w:pPr>
+      <w:r>
+        <w:t>Location: Found in Fzero service</w:t>
+      </w:r>
+    </w:p>
+    <w:p>
+      <w:pPr>
+        <w:pStyle w:val="ListParagraph"/>
+        <w:numPr>
+          <w:ilvl w:val="0"/>
+          <w:numId w:val="22"/>
+        </w:numPr>
+      </w:pPr>
+      <w:r>
+        <w:t>Functionality: send all repeated cases that has been reported before but still caught</w:t>
+      </w:r>
+    </w:p>
+    <w:p>
+      <w:pPr>
+        <w:pStyle w:val="ListParagraph"/>
+        <w:numPr>
+          <w:ilvl w:val="0"/>
+          <w:numId w:val="22"/>
+        </w:numPr>
+      </w:pPr>
+      <w:r>
+        <w:t>Error Logged in Event viewer same server</w:t>
+      </w:r>
+    </w:p>
+    <w:p>
+      <w:pPr>
+        <w:pStyle w:val="ListParagraph"/>
+        <w:numPr>
+          <w:ilvl w:val="0"/>
+          <w:numId w:val="22"/>
+        </w:numPr>
+      </w:pPr>
+      <w:r>
+        <w:t>Frequency executed: Weekly</w:t>
+      </w:r>
+    </w:p>
+    <w:p>
+      <w:pPr>
+        <w:pStyle w:val="ListParagraph"/>
+        <w:ind w:left="1080"/>
+      </w:pPr>
+    </w:p>
+    <w:p>
+      <w:pPr>
+        <w:pStyle w:val="ListParagraph"/>
+        <w:numPr>
+          <w:ilvl w:val="0"/>
+          <w:numId w:val="21"/>
+        </w:numPr>
+      </w:pPr>
+      <w:r>
+        <w:t>CDR</w:t>
+      </w:r>
+      <w:r>
+        <w:t>ImportService:</w:t>
+      </w:r>
+    </w:p>
+    <w:p>
+      <w:pPr>
+        <w:pStyle w:val="ListParagraph"/>
+        <w:numPr>
+          <w:ilvl w:val="0"/>
+          <w:numId w:val="22"/>
+        </w:numPr>
+      </w:pPr>
+      <w:r>
+        <w:t>Location: Found in Fzero service</w:t>
+      </w:r>
+    </w:p>
+    <w:p>
+      <w:pPr>
+        <w:pStyle w:val="ListParagraph"/>
+        <w:numPr>
+          <w:ilvl w:val="0"/>
+          <w:numId w:val="22"/>
+        </w:numPr>
+      </w:pPr>
+      <w:r>
+        <w:t xml:space="preserve">Functionality: </w:t>
+      </w:r>
+      <w:r>
+        <w:t xml:space="preserve">listens to main email and responsible of reading new emails containing xml file and </w:t>
+      </w:r>
+      <w:r>
+        <w:t>importing xml attachments</w:t>
+      </w:r>
+      <w:r>
+        <w:t xml:space="preserve">. </w:t>
+      </w:r>
+    </w:p>
+    <w:p>
+      <w:pPr>
+        <w:pStyle w:val="ListParagraph"/>
+        <w:numPr>
+          <w:ilvl w:val="0"/>
+          <w:numId w:val="22"/>
+        </w:numPr>
+      </w:pPr>
+      <w:r>
+        <w:t>Error Logged in Event viewer same server</w:t>
+      </w:r>
+    </w:p>
+    <w:p>
+      <w:pPr>
+        <w:pStyle w:val="ListParagraph"/>
+        <w:numPr>
+          <w:ilvl w:val="0"/>
+          <w:numId w:val="22"/>
+        </w:numPr>
+      </w:pPr>
+      <w:r>
         <w:t xml:space="preserve">Frequency executed: </w:t>
       </w:r>
       <w:r>
-        <w:t>Weekly</w:t>
+        <w:t>always</w:t>
+      </w:r>
+      <w:r>
+        <w:t>.</w:t>
       </w:r>
     </w:p>
     <w:p>
@@ -1739,10 +1872,7 @@
         </w:numPr>
       </w:pPr>
       <w:r>
-        <w:t>Repeated</w:t>
-      </w:r>
-      <w:r>
-        <w:t>ReportService:</w:t>
+        <w:t>FMSService:</w:t>
       </w:r>
     </w:p>
     <w:p>
@@ -1766,10 +1896,7 @@
         </w:numPr>
       </w:pPr>
       <w:r>
-        <w:t xml:space="preserve">Functionality: send </w:t>
-      </w:r>
-      <w:r>
-        <w:t>all repeated cases that has been reported before but still caught</w:t>
+        <w:t xml:space="preserve">Functionality: Hosts WCF services used in other services. </w:t>
       </w:r>
     </w:p>
     <w:p>
@@ -1793,7 +1920,86 @@
         </w:numPr>
       </w:pPr>
       <w:r>
-        <w:t>Frequency executed: Weekly</w:t>
+        <w:t>Frequency executed: always.</w:t>
+      </w:r>
+    </w:p>
+    <w:p>
+      <w:pPr>
+        <w:pStyle w:val="ListParagraph"/>
+        <w:numPr>
+          <w:ilvl w:val="0"/>
+          <w:numId w:val="21"/>
+        </w:numPr>
+      </w:pPr>
+      <w:r>
+        <w:t>ReceivedMySQL</w:t>
+      </w:r>
+      <w:r>
+        <w:t>Service:</w:t>
+      </w:r>
+    </w:p>
+    <w:p>
+      <w:pPr>
+        <w:pStyle w:val="ListParagraph"/>
+        <w:numPr>
+          <w:ilvl w:val="0"/>
+          <w:numId w:val="22"/>
+        </w:numPr>
+      </w:pPr>
+      <w:r>
+        <w:t xml:space="preserve">Location: Found in </w:t>
+      </w:r>
+      <w:r>
+        <w:t>192.168.22.25</w:t>
+      </w:r>
+    </w:p>
+    <w:p>
+      <w:pPr>
+        <w:pStyle w:val="ListParagraph"/>
+        <w:numPr>
+          <w:ilvl w:val="0"/>
+          <w:numId w:val="22"/>
+        </w:numPr>
+      </w:pPr>
+      <w:r>
+        <w:t xml:space="preserve">Functionality: </w:t>
+      </w:r>
+      <w:r>
+        <w:t>reads new received calls every 10 minutes and sends them as xml file to main mail</w:t>
+      </w:r>
+      <w:r>
+        <w:t xml:space="preserve">. </w:t>
+      </w:r>
+    </w:p>
+    <w:p>
+      <w:pPr>
+        <w:pStyle w:val="ListParagraph"/>
+        <w:numPr>
+          <w:ilvl w:val="0"/>
+          <w:numId w:val="22"/>
+        </w:numPr>
+      </w:pPr>
+      <w:r>
+        <w:t>Error Logged in Event viewer same server</w:t>
+      </w:r>
+    </w:p>
+    <w:p>
+      <w:pPr>
+        <w:pStyle w:val="ListParagraph"/>
+        <w:numPr>
+          <w:ilvl w:val="0"/>
+          <w:numId w:val="22"/>
+        </w:numPr>
+      </w:pPr>
+      <w:r>
+        <w:lastRenderedPageBreak/>
+        <w:t xml:space="preserve">Frequency executed: </w:t>
+      </w:r>
+      <w:r>
+        <w:t xml:space="preserve"> 10 minutes</w:t>
+      </w:r>
+      <w:r>
+        <w:t>.</w:t>
       </w:r>
     </w:p>
     <w:p>
@@ -1811,10 +2017,7 @@
         </w:numPr>
       </w:pPr>
       <w:r>
-        <w:t>EmailService</w:t>
-      </w:r>
-      <w:r>
-        <w:t>:</w:t>
+        <w:t>MySQLService:</w:t>
       </w:r>
     </w:p>
     <w:p>
@@ -1826,7 +2029,13 @@
         </w:numPr>
       </w:pPr>
       <w:r>
-        <w:t>Location: Found in Fzero service</w:t>
+        <w:t xml:space="preserve">Location: Found in </w:t>
+      </w:r>
+      <w:r>
+        <w:t>192.168.22.2</w:t>
+      </w:r>
+      <w:r>
+        <w:t>3</w:t>
       </w:r>
     </w:p>
     <w:p>
@@ -1838,329 +2047,7 @@
         </w:numPr>
       </w:pPr>
       <w:r>
-        <w:t xml:space="preserve">Functionality: </w:t>
-      </w:r>
-      <w:r>
-        <w:t>listens to main email and responsible of reading new emails containing xml file and dropping it in the folder of imported xmls mentioned above.</w:t>
-      </w:r>
-      <w:r>
-        <w:t xml:space="preserve"> </w:t>
-      </w:r>
-    </w:p>
-    <w:p>
-      <w:pPr>
-        <w:pStyle w:val="ListParagraph"/>
-        <w:numPr>
-          <w:ilvl w:val="0"/>
-          <w:numId w:val="22"/>
-        </w:numPr>
-      </w:pPr>
-      <w:r>
-        <w:t>Error Logged in Event viewer same server</w:t>
-      </w:r>
-    </w:p>
-    <w:p>
-      <w:pPr>
-        <w:pStyle w:val="ListParagraph"/>
-        <w:numPr>
-          <w:ilvl w:val="0"/>
-          <w:numId w:val="22"/>
-        </w:numPr>
-      </w:pPr>
-      <w:r>
-        <w:t xml:space="preserve">Frequency executed: </w:t>
-      </w:r>
-      <w:r>
-        <w:t>10 minutes.</w:t>
-      </w:r>
-    </w:p>
-    <w:p>
-      <w:pPr>
-        <w:pStyle w:val="ListParagraph"/>
-        <w:ind w:left="1080"/>
-      </w:pPr>
-    </w:p>
-    <w:p>
-      <w:pPr>
-        <w:pStyle w:val="ListParagraph"/>
-        <w:numPr>
-          <w:ilvl w:val="0"/>
-          <w:numId w:val="21"/>
-        </w:numPr>
-      </w:pPr>
-      <w:r>
-        <w:t>Import</w:t>
-      </w:r>
-      <w:r>
-        <w:t>Service:</w:t>
-      </w:r>
-    </w:p>
-    <w:p>
-      <w:pPr>
-        <w:pStyle w:val="ListParagraph"/>
-        <w:numPr>
-          <w:ilvl w:val="0"/>
-          <w:numId w:val="22"/>
-        </w:numPr>
-      </w:pPr>
-      <w:r>
-        <w:t>Location: Found in Fzero service</w:t>
-      </w:r>
-    </w:p>
-    <w:p>
-      <w:pPr>
-        <w:pStyle w:val="ListParagraph"/>
-        <w:numPr>
-          <w:ilvl w:val="0"/>
-          <w:numId w:val="22"/>
-        </w:numPr>
-      </w:pPr>
-      <w:r>
-        <w:t xml:space="preserve">Functionality: listens to </w:t>
-      </w:r>
-      <w:r>
-        <w:t>import folders and parses the xml files then saves to database generated and received calls</w:t>
-      </w:r>
-      <w:r>
-        <w:t xml:space="preserve">. </w:t>
-      </w:r>
-    </w:p>
-    <w:p>
-      <w:pPr>
-        <w:pStyle w:val="ListParagraph"/>
-        <w:numPr>
-          <w:ilvl w:val="0"/>
-          <w:numId w:val="22"/>
-        </w:numPr>
-      </w:pPr>
-      <w:r>
-        <w:t>Error Logged in Event viewer same server</w:t>
-      </w:r>
-    </w:p>
-    <w:p>
-      <w:pPr>
-        <w:pStyle w:val="ListParagraph"/>
-        <w:numPr>
-          <w:ilvl w:val="0"/>
-          <w:numId w:val="22"/>
-        </w:numPr>
-      </w:pPr>
-      <w:r>
-        <w:t xml:space="preserve">Frequency executed: </w:t>
-      </w:r>
-      <w:r>
-        <w:t>always</w:t>
-      </w:r>
-      <w:r>
-        <w:t>.</w:t>
-      </w:r>
-    </w:p>
-    <w:p>
-      <w:pPr>
-        <w:pStyle w:val="ListParagraph"/>
-        <w:ind w:left="1080"/>
-      </w:pPr>
-    </w:p>
-    <w:p>
-      <w:pPr>
-        <w:pStyle w:val="ListParagraph"/>
-        <w:numPr>
-          <w:ilvl w:val="0"/>
-          <w:numId w:val="21"/>
-        </w:numPr>
-      </w:pPr>
-      <w:r>
-        <w:t>FMS</w:t>
-      </w:r>
-      <w:r>
-        <w:t>Service:</w:t>
-      </w:r>
-    </w:p>
-    <w:p>
-      <w:pPr>
-        <w:pStyle w:val="ListParagraph"/>
-        <w:numPr>
-          <w:ilvl w:val="0"/>
-          <w:numId w:val="22"/>
-        </w:numPr>
-      </w:pPr>
-      <w:r>
-        <w:t>Location: Found in Fzero service</w:t>
-      </w:r>
-    </w:p>
-    <w:p>
-      <w:pPr>
-        <w:pStyle w:val="ListParagraph"/>
-        <w:numPr>
-          <w:ilvl w:val="0"/>
-          <w:numId w:val="22"/>
-        </w:numPr>
-      </w:pPr>
-      <w:r>
-        <w:t xml:space="preserve">Functionality: </w:t>
-      </w:r>
-      <w:r>
-        <w:t>Hosts WCF services used in other services</w:t>
-      </w:r>
-      <w:r>
-        <w:t xml:space="preserve">. </w:t>
-      </w:r>
-    </w:p>
-    <w:p>
-      <w:pPr>
-        <w:pStyle w:val="ListParagraph"/>
-        <w:numPr>
-          <w:ilvl w:val="0"/>
-          <w:numId w:val="22"/>
-        </w:numPr>
-      </w:pPr>
-      <w:r>
-        <w:lastRenderedPageBreak/>
-        <w:t>Error Logged in Event viewer same server</w:t>
-      </w:r>
-    </w:p>
-    <w:p>
-      <w:pPr>
-        <w:pStyle w:val="ListParagraph"/>
-        <w:numPr>
-          <w:ilvl w:val="0"/>
-          <w:numId w:val="22"/>
-        </w:numPr>
-      </w:pPr>
-      <w:r>
-        <w:t>Frequency executed: always.</w:t>
-      </w:r>
-    </w:p>
-    <w:p>
-      <w:pPr>
-        <w:pStyle w:val="ListParagraph"/>
-        <w:numPr>
-          <w:ilvl w:val="0"/>
-          <w:numId w:val="21"/>
-        </w:numPr>
-      </w:pPr>
-      <w:r>
-        <w:t>ReceivedMySQL</w:t>
-      </w:r>
-      <w:r>
-        <w:t>Service:</w:t>
-      </w:r>
-    </w:p>
-    <w:p>
-      <w:pPr>
-        <w:pStyle w:val="ListParagraph"/>
-        <w:numPr>
-          <w:ilvl w:val="0"/>
-          <w:numId w:val="22"/>
-        </w:numPr>
-      </w:pPr>
-      <w:r>
-        <w:t xml:space="preserve">Location: Found in </w:t>
-      </w:r>
-      <w:r>
-        <w:t>192.168.22.25</w:t>
-      </w:r>
-    </w:p>
-    <w:p>
-      <w:pPr>
-        <w:pStyle w:val="ListParagraph"/>
-        <w:numPr>
-          <w:ilvl w:val="0"/>
-          <w:numId w:val="22"/>
-        </w:numPr>
-      </w:pPr>
-      <w:r>
-        <w:t xml:space="preserve">Functionality: </w:t>
-      </w:r>
-      <w:r>
-        <w:t>reads new received calls every 10 minutes and sends them as xml file to main mail</w:t>
-      </w:r>
-      <w:r>
-        <w:t xml:space="preserve">. </w:t>
-      </w:r>
-    </w:p>
-    <w:p>
-      <w:pPr>
-        <w:pStyle w:val="ListParagraph"/>
-        <w:numPr>
-          <w:ilvl w:val="0"/>
-          <w:numId w:val="22"/>
-        </w:numPr>
-      </w:pPr>
-      <w:r>
-        <w:t>Error Logged in Event viewer same server</w:t>
-      </w:r>
-    </w:p>
-    <w:p>
-      <w:pPr>
-        <w:pStyle w:val="ListParagraph"/>
-        <w:numPr>
-          <w:ilvl w:val="0"/>
-          <w:numId w:val="22"/>
-        </w:numPr>
-      </w:pPr>
-      <w:r>
-        <w:t xml:space="preserve">Frequency executed: </w:t>
-      </w:r>
-      <w:r>
-        <w:t xml:space="preserve"> 10 minutes</w:t>
-      </w:r>
-      <w:r>
-        <w:t>.</w:t>
-      </w:r>
-    </w:p>
-    <w:p>
-      <w:pPr>
-        <w:pStyle w:val="ListParagraph"/>
-        <w:ind w:left="1080"/>
-      </w:pPr>
-    </w:p>
-    <w:p>
-      <w:pPr>
-        <w:pStyle w:val="ListParagraph"/>
-        <w:numPr>
-          <w:ilvl w:val="0"/>
-          <w:numId w:val="21"/>
-        </w:numPr>
-      </w:pPr>
-      <w:r>
-        <w:t>MySQLService:</w:t>
-      </w:r>
-    </w:p>
-    <w:p>
-      <w:pPr>
-        <w:pStyle w:val="ListParagraph"/>
-        <w:numPr>
-          <w:ilvl w:val="0"/>
-          <w:numId w:val="22"/>
-        </w:numPr>
-      </w:pPr>
-      <w:r>
-        <w:t xml:space="preserve">Location: Found in </w:t>
-      </w:r>
-      <w:r>
-        <w:t>192.168.22.2</w:t>
-      </w:r>
-      <w:r>
-        <w:t>3</w:t>
-      </w:r>
-    </w:p>
-    <w:p>
-      <w:pPr>
-        <w:pStyle w:val="ListParagraph"/>
-        <w:numPr>
-          <w:ilvl w:val="0"/>
-          <w:numId w:val="22"/>
-        </w:numPr>
-      </w:pPr>
-      <w:r>
-        <w:t xml:space="preserve">Functionality: reads new </w:t>
-      </w:r>
-      <w:r>
-        <w:t>generated</w:t>
-      </w:r>
-      <w:r>
-        <w:t xml:space="preserve"> calls every 10 minutes and sends them as xml file to main mail. </w:t>
+        <w:t xml:space="preserve">Functionality: reads new generated calls every 10 minutes and sends them as xml file to main mail. </w:t>
       </w:r>
     </w:p>
     <w:p>
@@ -2223,7 +2110,7 @@
 
 <file path=word/numbering.xml><?xml version="1.0" encoding="utf-8"?>
 <w:numbering xmlns:wpc="http://schemas.microsoft.com/office/word/2010/wordprocessingCanvas" xmlns:mc="http://schemas.openxmlformats.org/markup-compatibility/2006" xmlns:o="urn:schemas-microsoft-com:office:office" xmlns:r="http://schemas.openxmlformats.org/officeDocument/2006/relationships" xmlns:m="http://schemas.openxmlformats.org/officeDocument/2006/math" xmlns:v="urn:schemas-microsoft-com:vml" xmlns:wp14="http://schemas.microsoft.com/office/word/2010/wordprocessingDrawing" xmlns:wp="http://schemas.openxmlformats.org/drawingml/2006/wordprocessingDrawing" xmlns:w10="urn:schemas-microsoft-com:office:word" xmlns:w="http://schemas.openxmlformats.org/wordprocessingml/2006/main" xmlns:w14="http://schemas.microsoft.com/office/word/2010/wordml" xmlns:w15="http://schemas.microsoft.com/office/word/2012/wordml" xmlns:wpg="http://schemas.microsoft.com/office/word/2010/wordprocessingGroup" xmlns:wpi="http://schemas.microsoft.com/office/word/2010/wordprocessingInk" xmlns:wne="http://schemas.microsoft.com/office/word/2006/wordml" xmlns:wps="http://schemas.microsoft.com/office/word/2010/wordprocessingShape" mc:Ignorable="w14 w15 wp14">
-  <w:abstractNum w:abstractNumId="0">
+  <w:abstractNum w:abstractNumId="0" w15:restartNumberingAfterBreak="0">
     <w:nsid w:val="0A3F321D"/>
     <w:multiLevelType w:val="hybridMultilevel"/>
     <w:tmpl w:val="248EB382"/>
@@ -2312,7 +2199,7 @@
       </w:pPr>
     </w:lvl>
   </w:abstractNum>
-  <w:abstractNum w:abstractNumId="1">
+  <w:abstractNum w:abstractNumId="1" w15:restartNumberingAfterBreak="0">
     <w:nsid w:val="12FC0797"/>
     <w:multiLevelType w:val="hybridMultilevel"/>
     <w:tmpl w:val="1BCE174E"/>
@@ -2401,7 +2288,7 @@
       </w:pPr>
     </w:lvl>
   </w:abstractNum>
-  <w:abstractNum w:abstractNumId="2">
+  <w:abstractNum w:abstractNumId="2" w15:restartNumberingAfterBreak="0">
     <w:nsid w:val="14B0662C"/>
     <w:multiLevelType w:val="hybridMultilevel"/>
     <w:tmpl w:val="794CF83E"/>
@@ -2490,7 +2377,7 @@
       </w:pPr>
     </w:lvl>
   </w:abstractNum>
-  <w:abstractNum w:abstractNumId="3">
+  <w:abstractNum w:abstractNumId="3" w15:restartNumberingAfterBreak="0">
     <w:nsid w:val="1F5F3839"/>
     <w:multiLevelType w:val="hybridMultilevel"/>
     <w:tmpl w:val="2F786082"/>
@@ -2579,7 +2466,7 @@
       </w:pPr>
     </w:lvl>
   </w:abstractNum>
-  <w:abstractNum w:abstractNumId="4">
+  <w:abstractNum w:abstractNumId="4" w15:restartNumberingAfterBreak="0">
     <w:nsid w:val="25992054"/>
     <w:multiLevelType w:val="hybridMultilevel"/>
     <w:tmpl w:val="800A7BB2"/>
@@ -2668,7 +2555,7 @@
       </w:pPr>
     </w:lvl>
   </w:abstractNum>
-  <w:abstractNum w:abstractNumId="5">
+  <w:abstractNum w:abstractNumId="5" w15:restartNumberingAfterBreak="0">
     <w:nsid w:val="2E43069C"/>
     <w:multiLevelType w:val="hybridMultilevel"/>
     <w:tmpl w:val="5234E49E"/>
@@ -2757,7 +2644,7 @@
       </w:pPr>
     </w:lvl>
   </w:abstractNum>
-  <w:abstractNum w:abstractNumId="6">
+  <w:abstractNum w:abstractNumId="6" w15:restartNumberingAfterBreak="0">
     <w:nsid w:val="338E013B"/>
     <w:multiLevelType w:val="hybridMultilevel"/>
     <w:tmpl w:val="D4925EB2"/>
@@ -2846,7 +2733,7 @@
       </w:pPr>
     </w:lvl>
   </w:abstractNum>
-  <w:abstractNum w:abstractNumId="7">
+  <w:abstractNum w:abstractNumId="7" w15:restartNumberingAfterBreak="0">
     <w:nsid w:val="406A6393"/>
     <w:multiLevelType w:val="hybridMultilevel"/>
     <w:tmpl w:val="9104B2A6"/>
@@ -2935,7 +2822,7 @@
       </w:pPr>
     </w:lvl>
   </w:abstractNum>
-  <w:abstractNum w:abstractNumId="8">
+  <w:abstractNum w:abstractNumId="8" w15:restartNumberingAfterBreak="0">
     <w:nsid w:val="41D26109"/>
     <w:multiLevelType w:val="hybridMultilevel"/>
     <w:tmpl w:val="4EDCD724"/>
@@ -3024,7 +2911,7 @@
       </w:pPr>
     </w:lvl>
   </w:abstractNum>
-  <w:abstractNum w:abstractNumId="9">
+  <w:abstractNum w:abstractNumId="9" w15:restartNumberingAfterBreak="0">
     <w:nsid w:val="453D713C"/>
     <w:multiLevelType w:val="hybridMultilevel"/>
     <w:tmpl w:val="75A232DA"/>
@@ -3113,7 +3000,7 @@
       </w:pPr>
     </w:lvl>
   </w:abstractNum>
-  <w:abstractNum w:abstractNumId="10">
+  <w:abstractNum w:abstractNumId="10" w15:restartNumberingAfterBreak="0">
     <w:nsid w:val="45EF1FB9"/>
     <w:multiLevelType w:val="multilevel"/>
     <w:tmpl w:val="04090021"/>
@@ -3226,7 +3113,7 @@
       </w:rPr>
     </w:lvl>
   </w:abstractNum>
-  <w:abstractNum w:abstractNumId="11">
+  <w:abstractNum w:abstractNumId="11" w15:restartNumberingAfterBreak="0">
     <w:nsid w:val="49311D04"/>
     <w:multiLevelType w:val="multilevel"/>
     <w:tmpl w:val="04090021"/>
@@ -3339,7 +3226,7 @@
       </w:rPr>
     </w:lvl>
   </w:abstractNum>
-  <w:abstractNum w:abstractNumId="12">
+  <w:abstractNum w:abstractNumId="12" w15:restartNumberingAfterBreak="0">
     <w:nsid w:val="4B08330A"/>
     <w:multiLevelType w:val="hybridMultilevel"/>
     <w:tmpl w:val="9CEA4908"/>
@@ -3452,7 +3339,7 @@
       </w:rPr>
     </w:lvl>
   </w:abstractNum>
-  <w:abstractNum w:abstractNumId="13">
+  <w:abstractNum w:abstractNumId="13" w15:restartNumberingAfterBreak="0">
     <w:nsid w:val="505108DB"/>
     <w:multiLevelType w:val="hybridMultilevel"/>
     <w:tmpl w:val="453212BC"/>
@@ -3541,7 +3428,7 @@
       </w:pPr>
     </w:lvl>
   </w:abstractNum>
-  <w:abstractNum w:abstractNumId="14">
+  <w:abstractNum w:abstractNumId="14" w15:restartNumberingAfterBreak="0">
     <w:nsid w:val="527C1CB3"/>
     <w:multiLevelType w:val="hybridMultilevel"/>
     <w:tmpl w:val="AB86C6E8"/>
@@ -3630,7 +3517,7 @@
       </w:pPr>
     </w:lvl>
   </w:abstractNum>
-  <w:abstractNum w:abstractNumId="15">
+  <w:abstractNum w:abstractNumId="15" w15:restartNumberingAfterBreak="0">
     <w:nsid w:val="59722940"/>
     <w:multiLevelType w:val="hybridMultilevel"/>
     <w:tmpl w:val="17AEC106"/>
@@ -3719,7 +3606,7 @@
       </w:pPr>
     </w:lvl>
   </w:abstractNum>
-  <w:abstractNum w:abstractNumId="16">
+  <w:abstractNum w:abstractNumId="16" w15:restartNumberingAfterBreak="0">
     <w:nsid w:val="5D084CA8"/>
     <w:multiLevelType w:val="hybridMultilevel"/>
     <w:tmpl w:val="1CAC6B96"/>
@@ -3808,7 +3695,7 @@
       </w:pPr>
     </w:lvl>
   </w:abstractNum>
-  <w:abstractNum w:abstractNumId="17">
+  <w:abstractNum w:abstractNumId="17" w15:restartNumberingAfterBreak="0">
     <w:nsid w:val="5EB05A1F"/>
     <w:multiLevelType w:val="hybridMultilevel"/>
     <w:tmpl w:val="ED74F9FA"/>
@@ -3897,7 +3784,7 @@
       </w:pPr>
     </w:lvl>
   </w:abstractNum>
-  <w:abstractNum w:abstractNumId="18">
+  <w:abstractNum w:abstractNumId="18" w15:restartNumberingAfterBreak="0">
     <w:nsid w:val="63F44F11"/>
     <w:multiLevelType w:val="hybridMultilevel"/>
     <w:tmpl w:val="F03E296A"/>
@@ -3986,7 +3873,7 @@
       </w:pPr>
     </w:lvl>
   </w:abstractNum>
-  <w:abstractNum w:abstractNumId="19">
+  <w:abstractNum w:abstractNumId="19" w15:restartNumberingAfterBreak="0">
     <w:nsid w:val="649A45F1"/>
     <w:multiLevelType w:val="hybridMultilevel"/>
     <w:tmpl w:val="7A4047A4"/>
@@ -4075,7 +3962,7 @@
       </w:pPr>
     </w:lvl>
   </w:abstractNum>
-  <w:abstractNum w:abstractNumId="20">
+  <w:abstractNum w:abstractNumId="20" w15:restartNumberingAfterBreak="0">
     <w:nsid w:val="671D0199"/>
     <w:multiLevelType w:val="hybridMultilevel"/>
     <w:tmpl w:val="FC02A67C"/>
@@ -4164,7 +4051,7 @@
       </w:pPr>
     </w:lvl>
   </w:abstractNum>
-  <w:abstractNum w:abstractNumId="21">
+  <w:abstractNum w:abstractNumId="21" w15:restartNumberingAfterBreak="0">
     <w:nsid w:val="7DDF3AC2"/>
     <w:multiLevelType w:val="hybridMultilevel"/>
     <w:tmpl w:val="A2227B1C"/>

</xml_diff>